<commit_message>
Deployed 1f695fc0d with MkDocs version: 1.6.0
</commit_message>
<xml_diff>
--- a/408/4084-CO/2-Num/1-定点运算/定点除法/assets/定点除法-worksheet.docx
+++ b/408/4084-CO/2-Num/1-定点运算/定点除法/assets/定点除法-worksheet.docx
@@ -17614,7 +17614,7 @@
       </w:rPr>
     </w:pPr>
     <w:r>
-      <w:t>Sat Jun  7 12:40:37 CST 2025</w:t>
+      <w:t>Sun Jun  8 10:23:10 CST 2025</w:t>
     </w:r>
     <w:r>
       <w:ptab w:relativeTo="margin" w:alignment="center" w:leader="none"/>
@@ -17627,9 +17627,10 @@
     </w:r>
     <w:r>
       <w:rPr>
+        <w:rFonts w:hint="eastAsia"/>
         <w:lang w:val="en-US"/>
       </w:rPr>
-      <w:t>0.9</w:t>
+      <w:t>1.0</w:t>
     </w:r>
     <w:r>
       <w:ptab w:relativeTo="margin" w:alignment="right" w:leader="none"/>

</xml_diff>